<commit_message>
deleting unnecessary files, launching a project with the creation of screenshots
</commit_message>
<xml_diff>
--- a/OdfOxml/MyOfficeText/Doc1.docx
+++ b/OdfOxml/MyOfficeText/Doc1.docx
@@ -5,7 +5,13 @@
   <w:body>
     <w:p>
       <w:r>
-        <w:t>даленный репозиторий, чтобы другие участники команды могли увидеть их.</w:t>
+        <w:t>ды могли увидеть их.</w:t>
+      </w:r>
+      <w:r>
+        <w:t>Без смысла</w:t>
+      </w:r>
+      <w:r>
+        <w:t xml:space="preserve"> используется для отправки ваших локальных изменений (коммитов) в удаленный репозиторий. Это означает, что все ваши локальные изменения будут скопированы в удаленный репозиторий, чтобы другие участники команды могли увидеть их.</w:t>
       </w:r>
       <w:r>
         <w:t>Без смысла</w:t>

</xml_diff>

<commit_message>
Add OrchActivity, Collections and FlowControl Tests
</commit_message>
<xml_diff>
--- a/OdfOxml/MyOfficeText/Doc1.docx
+++ b/OdfOxml/MyOfficeText/Doc1.docx
@@ -5,7 +5,43 @@
   <w:body>
     <w:p>
       <w:r>
-        <w:t>правки ваших локальных изменений (коммитов) в удаленный репозиторий. Это означает, что все ваши локальные изменения будут скопированы в удаленный репозиторий, чтобы другие участники команды могли увидеть их.</w:t>
+        <w:t>ия будут скопированы в удаленный репозиторий, чтобы другие участники команды могли увидеть их.</w:t>
+      </w:r>
+      <w:r>
+        <w:t>Без смысла</w:t>
+      </w:r>
+      <w:r>
+        <w:t xml:space="preserve"> используется для отправки ваших локальных изменений (коммитов) в удаленный репозиторий. Это означает, что все ваши локальные изменения будут скопированы в удаленный репозиторий, чтобы другие участники команды могли увидеть их.</w:t>
+      </w:r>
+      <w:r>
+        <w:t>Без смысла</w:t>
+      </w:r>
+      <w:r>
+        <w:t xml:space="preserve"> используется для отправки ваших локальных изменений (коммитов) в удаленный репозиторий. Это означает, что все ваши локальные изменения будут скопированы в удаленный репозиторий, чтобы другие участники команды могли увидеть их.</w:t>
+      </w:r>
+      <w:r>
+        <w:t>Без смысла</w:t>
+      </w:r>
+      <w:r>
+        <w:t xml:space="preserve"> используется для отправки ваших локальных изменений (коммитов) в удаленный репозиторий. Это означает, что все ваши локальные изменения будут скопированы в удаленный репозиторий, чтобы другие участники команды могли увидеть их.</w:t>
+      </w:r>
+      <w:r>
+        <w:t>Без смысла</w:t>
+      </w:r>
+      <w:r>
+        <w:t xml:space="preserve"> используется для отправки ваших локальных изменений (коммитов) в удаленный репозиторий. Это означает, что все ваши локальные изменения будут скопированы в удаленный репозиторий, чтобы другие участники команды могли увидеть их.</w:t>
+      </w:r>
+      <w:r>
+        <w:t>Без смысла</w:t>
+      </w:r>
+      <w:r>
+        <w:t xml:space="preserve"> используется для отправки ваших локальных изменений (коммитов) в удаленный репозиторий. Это означает, что все ваши локальные изменения будут скопированы в удаленный репозиторий, чтобы другие участники команды могли увидеть их.</w:t>
+      </w:r>
+      <w:r>
+        <w:t>Без смысла</w:t>
+      </w:r>
+      <w:r>
+        <w:t xml:space="preserve"> используется для отправки ваших локальных изменений (коммитов) в удаленный репозиторий. Это означает, что все ваши локальные изменения будут скопированы в удаленный репозиторий, чтобы другие участники команды могли увидеть их.</w:t>
       </w:r>
       <w:r>
         <w:t>Без смысла</w:t>

</xml_diff>